<commit_message>
Mediator Pattern 1 4 6 7
</commit_message>
<xml_diff>
--- a/Seminar-Observer/Observer Pattern 1 4 6 7.docx
+++ b/Seminar-Observer/Observer Pattern 1 4 6 7.docx
@@ -18,26 +18,31 @@
         <w:br/>
       </w:r>
       <w:r>
-        <w:t xml:space="preserve">Group 07 </w:t>
-      </w:r>
-      <w:r>
-        <w:t>–</w:t>
-      </w:r>
-      <w:r>
-        <w:t xml:space="preserve"> Dung</w:t>
+        <w:t>Group 07 – Dung</w:t>
       </w:r>
       <w:r>
         <w:br/>
-        <w:t xml:space="preserve">Reference: </w:t>
-      </w:r>
-      <w:r>
-        <w:t>Head First Design Pattern</w:t>
-      </w:r>
-      <w:r>
-        <w:t>s – Eric Freeman &amp; Elisabeth Freeman with Kathy Sierra &amp; Bert Bates</w:t>
-      </w:r>
-      <w:bookmarkStart w:id="0" w:name="_GoBack"/>
-      <w:bookmarkEnd w:id="0"/>
+        <w:t>Reference</w:t>
+      </w:r>
+      <w:proofErr w:type="gramStart"/>
+      <w:r>
+        <w:t>:</w:t>
+      </w:r>
+      <w:proofErr w:type="gramEnd"/>
+      <w:r>
+        <w:br/>
+      </w:r>
+      <w:r>
+        <w:t>Head First Design Patterns – Eric Freeman &amp; Elisabeth Freeman with Kathy Sierra &amp; Bert Bates</w:t>
+      </w:r>
+      <w:r>
+        <w:br/>
+      </w:r>
+      <w:proofErr w:type="spellStart"/>
+      <w:r>
+        <w:t>GeeksforGeeks</w:t>
+      </w:r>
+      <w:proofErr w:type="spellEnd"/>
     </w:p>
     <w:p>
       <w:pPr>
@@ -149,10 +154,7 @@
         <w:pStyle w:val="ListParagraph"/>
       </w:pPr>
       <w:r>
-        <w:t>“</w:t>
-      </w:r>
-      <w:r>
-        <w:t>The Observer Pattern defines a one-to-many dependency between objects so that when one</w:t>
+        <w:t>“The Observer Pattern defines a one-to-many dependency between objects so that when one</w:t>
       </w:r>
     </w:p>
     <w:p>
@@ -165,10 +167,7 @@
       </w:r>
       <w:proofErr w:type="gramEnd"/>
       <w:r>
-        <w:t xml:space="preserve"> changes state, all its dependents are notified and updated automatically.</w:t>
-      </w:r>
-      <w:r>
-        <w:t>”</w:t>
+        <w:t xml:space="preserve"> changes state, all its dependents are notified and updated automatically.”</w:t>
       </w:r>
     </w:p>
     <w:p>
@@ -287,6 +286,12 @@
       <w:r>
         <w:t>which the observers’ concrete classes will inherit.</w:t>
       </w:r>
+    </w:p>
+    <w:p>
+      <w:pPr>
+        <w:pStyle w:val="ListParagraph"/>
+        <w:ind w:left="1080"/>
+      </w:pPr>
     </w:p>
     <w:p>
       <w:pPr>
@@ -655,6 +660,7 @@
               <w:ind w:left="0"/>
             </w:pPr>
             <w:r>
+              <w:lastRenderedPageBreak/>
               <w:t>}</w:t>
             </w:r>
           </w:p>
@@ -727,12 +733,6 @@
                 <w:i/>
               </w:rPr>
               <w:br/>
-            </w:r>
-            <w:r>
-              <w:rPr>
-                <w:i/>
-              </w:rPr>
-              <w:lastRenderedPageBreak/>
               <w:t>//…</w:t>
             </w:r>
           </w:p>
@@ -849,7 +849,6 @@
               <w:rPr>
                 <w:i/>
               </w:rPr>
-              <w:lastRenderedPageBreak/>
               <w:t>//…</w:t>
             </w:r>
           </w:p>
@@ -1287,13 +1286,7 @@
       </w:r>
       <w:proofErr w:type="spellEnd"/>
       <w:r>
-        <w:t xml:space="preserve"> </w:t>
-      </w:r>
-      <w:r>
-        <w:t>of the class</w:t>
-      </w:r>
-      <w:r>
-        <w:t>’s</w:t>
+        <w:t xml:space="preserve"> of the class’s</w:t>
       </w:r>
       <w:r>
         <w:t xml:space="preserve"> scoreboard and studying result have to update and recalculate too (subject: </w:t>
@@ -1389,6 +1382,7 @@
         </w:numPr>
       </w:pPr>
       <w:r>
+        <w:lastRenderedPageBreak/>
         <w:t>We can add new observers whenever we want even at the runtime.</w:t>
       </w:r>
     </w:p>
@@ -1413,7 +1407,6 @@
         </w:numPr>
       </w:pPr>
       <w:r>
-        <w:lastRenderedPageBreak/>
         <w:t>We can easi</w:t>
       </w:r>
       <w:r>
@@ -1554,9 +1547,6 @@
         </w:numPr>
       </w:pPr>
       <w:r>
-        <w:t xml:space="preserve"> </w:t>
-      </w:r>
-      <w:r>
         <w:t xml:space="preserve">When the subject expands, adds more states, </w:t>
       </w:r>
       <w:r>
@@ -1566,14 +1556,24 @@
     <w:p>
       <w:pPr>
         <w:pStyle w:val="ListParagraph"/>
-        <w:ind w:left="1080"/>
-      </w:pPr>
-    </w:p>
-    <w:p>
-      <w:pPr>
-        <w:pStyle w:val="ListParagraph"/>
-        <w:ind w:left="1080"/>
-      </w:pPr>
+        <w:numPr>
+          <w:ilvl w:val="0"/>
+          <w:numId w:val="2"/>
+        </w:numPr>
+      </w:pPr>
+      <w:r>
+        <w:t xml:space="preserve">Memory leaks caused by </w:t>
+      </w:r>
+      <w:proofErr w:type="gramStart"/>
+      <w:r>
+        <w:t>Lapsed</w:t>
+      </w:r>
+      <w:proofErr w:type="gramEnd"/>
+      <w:r>
+        <w:t xml:space="preserve"> listener problem because of explicit register and unregistering of observers.</w:t>
+      </w:r>
+      <w:bookmarkStart w:id="0" w:name="_GoBack"/>
+      <w:bookmarkEnd w:id="0"/>
     </w:p>
     <w:sectPr>
       <w:pgSz w:w="12240" w:h="15840"/>
@@ -2022,6 +2022,36 @@
       </w:tblCellMar>
     </w:tblPr>
   </w:style>
+  <w:style w:type="paragraph" w:styleId="BalloonText">
+    <w:name w:val="Balloon Text"/>
+    <w:basedOn w:val="Normal"/>
+    <w:link w:val="BalloonTextChar"/>
+    <w:uiPriority w:val="99"/>
+    <w:semiHidden/>
+    <w:unhideWhenUsed/>
+    <w:rsid w:val="009D2B6E"/>
+    <w:pPr>
+      <w:spacing w:after="0" w:line="240" w:lineRule="auto"/>
+    </w:pPr>
+    <w:rPr>
+      <w:rFonts w:ascii="Tahoma" w:hAnsi="Tahoma" w:cs="Tahoma"/>
+      <w:sz w:val="16"/>
+      <w:szCs w:val="16"/>
+    </w:rPr>
+  </w:style>
+  <w:style w:type="character" w:customStyle="1" w:styleId="BalloonTextChar">
+    <w:name w:val="Balloon Text Char"/>
+    <w:basedOn w:val="DefaultParagraphFont"/>
+    <w:link w:val="BalloonText"/>
+    <w:uiPriority w:val="99"/>
+    <w:semiHidden/>
+    <w:rsid w:val="009D2B6E"/>
+    <w:rPr>
+      <w:rFonts w:ascii="Tahoma" w:hAnsi="Tahoma" w:cs="Tahoma"/>
+      <w:sz w:val="16"/>
+      <w:szCs w:val="16"/>
+    </w:rPr>
+  </w:style>
 </w:styles>
 </file>
 
@@ -2248,6 +2278,36 @@
         <w:right w:w="108" w:type="dxa"/>
       </w:tblCellMar>
     </w:tblPr>
+  </w:style>
+  <w:style w:type="paragraph" w:styleId="BalloonText">
+    <w:name w:val="Balloon Text"/>
+    <w:basedOn w:val="Normal"/>
+    <w:link w:val="BalloonTextChar"/>
+    <w:uiPriority w:val="99"/>
+    <w:semiHidden/>
+    <w:unhideWhenUsed/>
+    <w:rsid w:val="009D2B6E"/>
+    <w:pPr>
+      <w:spacing w:after="0" w:line="240" w:lineRule="auto"/>
+    </w:pPr>
+    <w:rPr>
+      <w:rFonts w:ascii="Tahoma" w:hAnsi="Tahoma" w:cs="Tahoma"/>
+      <w:sz w:val="16"/>
+      <w:szCs w:val="16"/>
+    </w:rPr>
+  </w:style>
+  <w:style w:type="character" w:customStyle="1" w:styleId="BalloonTextChar">
+    <w:name w:val="Balloon Text Char"/>
+    <w:basedOn w:val="DefaultParagraphFont"/>
+    <w:link w:val="BalloonText"/>
+    <w:uiPriority w:val="99"/>
+    <w:semiHidden/>
+    <w:rsid w:val="009D2B6E"/>
+    <w:rPr>
+      <w:rFonts w:ascii="Tahoma" w:hAnsi="Tahoma" w:cs="Tahoma"/>
+      <w:sz w:val="16"/>
+      <w:szCs w:val="16"/>
+    </w:rPr>
   </w:style>
 </w:styles>
 </file>

</xml_diff>